<commit_message>
added GUI change to likely design changes and added protocol description
</commit_message>
<xml_diff>
--- a/Documentation/Assignment_2/DCM Doc.docx
+++ b/Documentation/Assignment_2/DCM Doc.docx
@@ -1325,6 +1325,7 @@
       </w:r>
       <w:bookmarkEnd w:id="0"/>
     </w:p>
+    <w:p/>
     <w:p>
       <w:pPr>
         <w:pStyle w:val="Heading1"/>
@@ -1347,7 +1348,28 @@
         <w:t xml:space="preserve"> </w:t>
       </w:r>
     </w:p>
-    <w:p/>
+    <w:p>
+      <w:pPr>
+        <w:pStyle w:val="Heading3"/>
+        <w:ind w:firstLine="360"/>
+      </w:pPr>
+      <w:r>
+        <w:t xml:space="preserve">GUI </w:t>
+      </w:r>
+    </w:p>
+    <w:p>
+      <w:pPr>
+        <w:ind w:left="360"/>
+      </w:pPr>
+      <w:r>
+        <w:t>The current GUI has some issues where certain features aren’t very intuitive. For instance, if all fields are blank</w:t>
+      </w:r>
+      <w:r>
+        <w:t xml:space="preserve"> the user can still press program, and the last saved data in the database will be programmed to the pacemaker. This can be confusing and may be rectified in later versions.</w:t>
+      </w:r>
+      <w:bookmarkStart w:id="2" w:name="_GoBack"/>
+      <w:bookmarkEnd w:id="2"/>
+    </w:p>
     <w:p>
       <w:pPr>
         <w:pStyle w:val="Heading1"/>
@@ -1355,14 +1377,14 @@
           <w:rFonts w:cstheme="majorHAnsi"/>
         </w:rPr>
       </w:pPr>
-      <w:bookmarkStart w:id="2" w:name="_Toc26145146"/>
+      <w:bookmarkStart w:id="3" w:name="_Toc26145146"/>
       <w:r>
         <w:rPr>
           <w:rFonts w:cstheme="majorHAnsi"/>
         </w:rPr>
         <w:t>Modules</w:t>
       </w:r>
-      <w:bookmarkEnd w:id="2"/>
+      <w:bookmarkEnd w:id="3"/>
     </w:p>
     <w:p>
       <w:pPr>
@@ -1379,14 +1401,14 @@
           <w:rFonts w:cstheme="majorHAnsi"/>
         </w:rPr>
       </w:pPr>
-      <w:bookmarkStart w:id="3" w:name="_Toc26145147"/>
+      <w:bookmarkStart w:id="4" w:name="_Toc26145147"/>
       <w:r>
         <w:rPr>
           <w:rFonts w:cstheme="majorHAnsi"/>
         </w:rPr>
         <w:t>Application</w:t>
       </w:r>
-      <w:bookmarkEnd w:id="3"/>
+      <w:bookmarkEnd w:id="4"/>
     </w:p>
     <w:p>
       <w:pPr>
@@ -1425,25 +1447,25 @@
           <w:rFonts w:cstheme="majorHAnsi"/>
         </w:rPr>
       </w:pPr>
-      <w:bookmarkStart w:id="4" w:name="_Toc26145148"/>
+      <w:bookmarkStart w:id="5" w:name="_Toc26145148"/>
       <w:r>
         <w:rPr>
           <w:rFonts w:cstheme="majorHAnsi"/>
         </w:rPr>
         <w:t>GUI</w:t>
       </w:r>
-      <w:bookmarkEnd w:id="4"/>
+      <w:bookmarkEnd w:id="5"/>
     </w:p>
     <w:p>
       <w:pPr>
         <w:pStyle w:val="Heading3"/>
         <w:ind w:firstLine="360"/>
       </w:pPr>
-      <w:bookmarkStart w:id="5" w:name="_Toc26145149"/>
+      <w:bookmarkStart w:id="6" w:name="_Toc26145149"/>
       <w:r>
         <w:t>GUI Controller</w:t>
       </w:r>
-      <w:bookmarkEnd w:id="5"/>
+      <w:bookmarkEnd w:id="6"/>
     </w:p>
     <w:p>
       <w:pPr>
@@ -2025,7 +2047,6 @@
               <w:rPr>
                 <w:rFonts w:cstheme="minorHAnsi"/>
               </w:rPr>
-              <w:lastRenderedPageBreak/>
               <w:t>drawScreen(self, screen)</w:t>
             </w:r>
           </w:p>
@@ -2846,6 +2867,7 @@
                 <w:b w:val="0"/>
                 <w:bCs w:val="0"/>
               </w:rPr>
+              <w:lastRenderedPageBreak/>
               <w:t>getProgramData(self)</w:t>
             </w:r>
           </w:p>
@@ -2912,7 +2934,6 @@
                 <w:b w:val="0"/>
                 <w:bCs w:val="0"/>
               </w:rPr>
-              <w:lastRenderedPageBreak/>
               <w:t>p_drawFirstScreen(self)</w:t>
             </w:r>
           </w:p>
@@ -3991,6 +4012,7 @@
                 <w:b w:val="0"/>
                 <w:bCs w:val="0"/>
               </w:rPr>
+              <w:lastRenderedPageBreak/>
               <w:t>getLoginData(self)</w:t>
             </w:r>
           </w:p>
@@ -4094,7 +4116,6 @@
                 <w:b w:val="0"/>
                 <w:bCs w:val="0"/>
               </w:rPr>
-              <w:lastRenderedPageBreak/>
               <w:t>getProgramData(self)</w:t>
             </w:r>
           </w:p>
@@ -4341,11 +4362,11 @@
         <w:pStyle w:val="Heading3"/>
         <w:ind w:firstLine="360"/>
       </w:pPr>
-      <w:bookmarkStart w:id="6" w:name="_Toc26145150"/>
+      <w:bookmarkStart w:id="7" w:name="_Toc26145150"/>
       <w:r>
         <w:t>GUI Abstraction Layer</w:t>
       </w:r>
-      <w:bookmarkEnd w:id="6"/>
+      <w:bookmarkEnd w:id="7"/>
     </w:p>
     <w:p>
       <w:pPr>
@@ -4659,7 +4680,6 @@
               <w:cnfStyle w:val="000000100000" w:firstRow="0" w:lastRow="0" w:firstColumn="0" w:lastColumn="0" w:oddVBand="0" w:evenVBand="0" w:oddHBand="1" w:evenHBand="0" w:firstRowFirstColumn="0" w:firstRowLastColumn="0" w:lastRowFirstColumn="0" w:lastRowLastColumn="0"/>
             </w:pPr>
             <w:r>
-              <w:lastRenderedPageBreak/>
               <w:t>displayErrorMessageProgramS(self, errorCodeRate, errorCodeChamber)</w:t>
             </w:r>
           </w:p>
@@ -5534,6 +5554,7 @@
                 <w:b w:val="0"/>
                 <w:bCs w:val="0"/>
               </w:rPr>
+              <w:lastRenderedPageBreak/>
               <w:t>getEntryData(self)</w:t>
             </w:r>
           </w:p>
@@ -5597,7 +5618,6 @@
                 <w:b w:val="0"/>
                 <w:bCs w:val="0"/>
               </w:rPr>
-              <w:lastRenderedPageBreak/>
               <w:t>setNEntryData(self, data)</w:t>
             </w:r>
           </w:p>
@@ -6208,7 +6228,14 @@
               <w:rPr>
                 <w:rFonts w:cstheme="minorHAnsi"/>
               </w:rPr>
-              <w:t>dropDownLabelText is the label for dropDownMenu. currentDropDownItem is the value of the current dropDownOption. dropDownOptions is the set of dropDownOptions. fieldLabels is an array of labels to be used for the input fields. buttonTexts is an array of texts to be displayed in the button. buttonCallbacks is an array of button callback functions. These are drawn using the GUI Library (tkinter)</w:t>
+              <w:t xml:space="preserve">dropDownLabelText is the label for dropDownMenu. currentDropDownItem is the value of the current dropDownOption. dropDownOptions is the set of dropDownOptions. fieldLabels is an array of labels to be used for the input fields. buttonTexts is an array of texts to be displayed in the button. buttonCallbacks is an array </w:t>
+            </w:r>
+            <w:r>
+              <w:rPr>
+                <w:rFonts w:cstheme="minorHAnsi"/>
+              </w:rPr>
+              <w:lastRenderedPageBreak/>
+              <w:t>of button callback functions. These are drawn using the GUI Library (tkinter)</w:t>
             </w:r>
             <w:r>
               <w:rPr>
@@ -6544,14 +6571,14 @@
           <w:rFonts w:cstheme="majorHAnsi"/>
         </w:rPr>
       </w:pPr>
-      <w:bookmarkStart w:id="7" w:name="_Toc26145151"/>
+      <w:bookmarkStart w:id="8" w:name="_Toc26145151"/>
       <w:r>
         <w:rPr>
           <w:rFonts w:cstheme="majorHAnsi"/>
         </w:rPr>
         <w:t>Data Management</w:t>
       </w:r>
-      <w:bookmarkEnd w:id="7"/>
+      <w:bookmarkEnd w:id="8"/>
     </w:p>
     <w:p>
       <w:pPr>
@@ -6563,11 +6590,11 @@
         <w:pStyle w:val="Heading3"/>
         <w:ind w:firstLine="360"/>
       </w:pPr>
-      <w:bookmarkStart w:id="8" w:name="_Toc26145152"/>
+      <w:bookmarkStart w:id="9" w:name="_Toc26145152"/>
       <w:r>
         <w:t>User Account Manager</w:t>
       </w:r>
-      <w:bookmarkEnd w:id="8"/>
+      <w:bookmarkEnd w:id="9"/>
     </w:p>
     <w:p>
       <w:pPr>
@@ -6873,6 +6900,7 @@
               <w:cnfStyle w:val="000000100000" w:firstRow="0" w:lastRow="0" w:firstColumn="0" w:lastColumn="0" w:oddVBand="0" w:evenVBand="0" w:oddHBand="1" w:evenHBand="0" w:firstRowFirstColumn="0" w:firstRowLastColumn="0" w:lastRowFirstColumn="0" w:lastRowLastColumn="0"/>
             </w:pPr>
             <w:r>
+              <w:lastRenderedPageBreak/>
               <w:t>signOut(self)</w:t>
             </w:r>
           </w:p>
@@ -7467,6 +7495,7 @@
                 <w:b w:val="0"/>
                 <w:bCs w:val="0"/>
               </w:rPr>
+              <w:lastRenderedPageBreak/>
               <w:t>p_makeAdminUser(self)</w:t>
             </w:r>
           </w:p>
@@ -7544,11 +7573,7 @@
               <w:cnfStyle w:val="000000000000" w:firstRow="0" w:lastRow="0" w:firstColumn="0" w:lastColumn="0" w:oddVBand="0" w:evenVBand="0" w:oddHBand="0" w:evenHBand="0" w:firstRowFirstColumn="0" w:firstRowLastColumn="0" w:lastRowFirstColumn="0" w:lastRowLastColumn="0"/>
             </w:pPr>
             <w:r>
-              <w:t xml:space="preserve">If successful, it creates a user in the database with a username, password, and role and a success </w:t>
-            </w:r>
-            <w:r>
-              <w:lastRenderedPageBreak/>
-              <w:t>code is returned. Else, a failure code is returned denoting “missing permissions”, “too many users”, or “existing user”</w:t>
+              <w:t>If successful, it creates a user in the database with a username, password, and role and a success code is returned. Else, a failure code is returned denoting “missing permissions”, “too many users”, or “existing user”</w:t>
             </w:r>
           </w:p>
         </w:tc>
@@ -7576,7 +7601,6 @@
                 <w:b w:val="0"/>
                 <w:bCs w:val="0"/>
               </w:rPr>
-              <w:lastRenderedPageBreak/>
               <w:t>changeUserPassword(self, p_username. P_existingPassword, p_newPassword)</w:t>
             </w:r>
           </w:p>
@@ -8063,6 +8087,7 @@
           <w:i w:val="0"/>
           <w:iCs w:val="0"/>
         </w:rPr>
+        <w:lastRenderedPageBreak/>
         <w:t>Global Variables</w:t>
       </w:r>
     </w:p>
@@ -8206,7 +8231,6 @@
                 <w:b w:val="0"/>
                 <w:bCs w:val="0"/>
               </w:rPr>
-              <w:lastRenderedPageBreak/>
               <w:t>Variables From DCMDatabase.dbpm</w:t>
             </w:r>
           </w:p>
@@ -8806,6 +8830,7 @@
                 <w:b w:val="0"/>
                 <w:bCs w:val="0"/>
               </w:rPr>
+              <w:lastRenderedPageBreak/>
               <w:t>programAtriaPara(self, p_atriumPulseAmp, p_atriumPulseWidth, p_atriumSensThres, p_atriumRefracPeriod)</w:t>
             </w:r>
           </w:p>
@@ -8922,7 +8947,6 @@
                 <w:b w:val="0"/>
                 <w:bCs w:val="0"/>
               </w:rPr>
-              <w:lastRenderedPageBreak/>
               <w:t>verify_password</w:t>
             </w:r>
             <w:r>
@@ -8997,11 +9021,11 @@
         <w:pStyle w:val="Heading3"/>
         <w:ind w:firstLine="360"/>
       </w:pPr>
-      <w:bookmarkStart w:id="9" w:name="_Toc26145153"/>
+      <w:bookmarkStart w:id="10" w:name="_Toc26145153"/>
       <w:r>
         <w:t>Database Manager</w:t>
       </w:r>
-      <w:bookmarkEnd w:id="9"/>
+      <w:bookmarkEnd w:id="10"/>
     </w:p>
     <w:p>
       <w:pPr>
@@ -9474,7 +9498,6 @@
               <w:rPr>
                 <w:rFonts w:cstheme="minorHAnsi"/>
               </w:rPr>
-              <w:lastRenderedPageBreak/>
               <w:t xml:space="preserve">getVentricularAmplitude(self)  /  setVentricularAmplitude(self)  </w:t>
             </w:r>
           </w:p>
@@ -10091,6 +10114,7 @@
                 <w:b w:val="0"/>
                 <w:bCs w:val="0"/>
               </w:rPr>
+              <w:lastRenderedPageBreak/>
               <w:t>getUsername(self)</w:t>
             </w:r>
           </w:p>
@@ -10318,7 +10342,6 @@
                 <w:b w:val="0"/>
                 <w:bCs w:val="0"/>
               </w:rPr>
-              <w:lastRenderedPageBreak/>
               <w:t>getDatabaseInstance(self)</w:t>
             </w:r>
           </w:p>
@@ -11141,6 +11164,7 @@
               <w:rPr>
                 <w:rFonts w:cstheme="minorHAnsi"/>
               </w:rPr>
+              <w:lastRenderedPageBreak/>
               <w:t xml:space="preserve">ALL </w:t>
             </w:r>
             <w:r>
@@ -11251,7 +11275,6 @@
                 <w:b w:val="0"/>
                 <w:bCs w:val="0"/>
               </w:rPr>
-              <w:lastRenderedPageBreak/>
               <w:t>getPassword(self)</w:t>
             </w:r>
           </w:p>
@@ -11671,11 +11694,11 @@
         <w:pStyle w:val="Heading3"/>
         <w:ind w:firstLine="360"/>
       </w:pPr>
-      <w:bookmarkStart w:id="10" w:name="_Toc26145154"/>
+      <w:bookmarkStart w:id="11" w:name="_Toc26145154"/>
       <w:r>
         <w:t>SQLite ORM Library</w:t>
       </w:r>
-      <w:bookmarkEnd w:id="10"/>
+      <w:bookmarkEnd w:id="11"/>
     </w:p>
     <w:p>
       <w:pPr>
@@ -11727,11 +11750,11 @@
         <w:pStyle w:val="Heading3"/>
         <w:ind w:firstLine="360"/>
       </w:pPr>
-      <w:bookmarkStart w:id="11" w:name="_Toc26145155"/>
+      <w:bookmarkStart w:id="12" w:name="_Toc26145155"/>
       <w:r>
         <w:t>SQLite Database</w:t>
       </w:r>
-      <w:bookmarkEnd w:id="11"/>
+      <w:bookmarkEnd w:id="12"/>
     </w:p>
     <w:p>
       <w:pPr>
@@ -11765,26 +11788,24 @@
           <w:rFonts w:cstheme="majorHAnsi"/>
         </w:rPr>
       </w:pPr>
-      <w:bookmarkStart w:id="12" w:name="_Toc26145156"/>
+      <w:bookmarkStart w:id="13" w:name="_Toc26145156"/>
       <w:r>
         <w:rPr>
           <w:rFonts w:cstheme="majorHAnsi"/>
         </w:rPr>
+        <w:lastRenderedPageBreak/>
         <w:t>Pacemaker Communication</w:t>
       </w:r>
-      <w:bookmarkEnd w:id="12"/>
+      <w:bookmarkEnd w:id="13"/>
     </w:p>
-    <w:p/>
     <w:p>
       <w:pPr>
         <w:pStyle w:val="Heading3"/>
         <w:ind w:firstLine="360"/>
       </w:pPr>
-      <w:bookmarkStart w:id="13" w:name="_Toc26145157"/>
       <w:r>
-        <w:t>DCM Communication Controller</w:t>
+        <w:t xml:space="preserve">Protocol </w:t>
       </w:r>
-      <w:bookmarkEnd w:id="13"/>
     </w:p>
     <w:p>
       <w:pPr>
@@ -11815,7 +11836,7 @@
         <w:ind w:left="720"/>
       </w:pPr>
       <w:r>
-        <w:t>This module acts as an abstraction layer for the DCM Serial Manager. It handles the communication between the DCM and the Pacemaker by opening/closing then connection and reading/writing the values stored on the Pacemaker.</w:t>
+        <w:t xml:space="preserve">The standard communication protocol is to send a start byte, followed by a command byte, followed by data. </w:t>
       </w:r>
     </w:p>
     <w:p>
@@ -11832,7 +11853,77 @@
           <w:i w:val="0"/>
           <w:iCs w:val="0"/>
         </w:rPr>
-        <w:lastRenderedPageBreak/>
+        <w:t>Example</w:t>
+      </w:r>
+    </w:p>
+    <w:p>
+      <w:pPr>
+        <w:ind w:left="720"/>
+      </w:pPr>
+      <w:r>
+        <w:t>T</w:t>
+      </w:r>
+      <w:r>
+        <w:t xml:space="preserve">o program the pacemaker parameters the DCM would send a start byte (0x16), then the pacemaker parameter programming command byte (0x55), then 21 bytes of parameter data. </w:t>
+      </w:r>
+    </w:p>
+    <w:p>
+      <w:pPr>
+        <w:pStyle w:val="Heading3"/>
+        <w:ind w:firstLine="360"/>
+      </w:pPr>
+      <w:bookmarkStart w:id="14" w:name="_Toc26145157"/>
+      <w:r>
+        <w:t>DCM Communication Controller</w:t>
+      </w:r>
+      <w:bookmarkEnd w:id="14"/>
+    </w:p>
+    <w:p>
+      <w:pPr>
+        <w:pStyle w:val="Heading4"/>
+        <w:ind w:firstLine="720"/>
+        <w:rPr>
+          <w:i w:val="0"/>
+          <w:iCs w:val="0"/>
+        </w:rPr>
+      </w:pPr>
+      <w:r>
+        <w:rPr>
+          <w:i w:val="0"/>
+          <w:iCs w:val="0"/>
+        </w:rPr>
+        <w:t>Description</w:t>
+      </w:r>
+      <w:r>
+        <w:rPr>
+          <w:i w:val="0"/>
+          <w:iCs w:val="0"/>
+        </w:rPr>
+        <w:tab/>
+      </w:r>
+    </w:p>
+    <w:p>
+      <w:pPr>
+        <w:ind w:left="720"/>
+      </w:pPr>
+      <w:r>
+        <w:t>This module acts as an abstraction layer for the DCM Serial Manager. It handles the communication between the DCM and the Pacemaker by opening/closing then connection and reading/writing the values stored on the Pacemaker.</w:t>
+      </w:r>
+    </w:p>
+    <w:p>
+      <w:pPr>
+        <w:pStyle w:val="Heading4"/>
+        <w:ind w:firstLine="720"/>
+        <w:rPr>
+          <w:i w:val="0"/>
+          <w:iCs w:val="0"/>
+        </w:rPr>
+      </w:pPr>
+      <w:r>
+        <w:rPr>
+          <w:i w:val="0"/>
+          <w:iCs w:val="0"/>
+        </w:rPr>
         <w:t>Public Functions</w:t>
       </w:r>
     </w:p>
@@ -12234,6 +12325,7 @@
                 <w:b w:val="0"/>
                 <w:bCs w:val="0"/>
               </w:rPr>
+              <w:lastRenderedPageBreak/>
               <w:t xml:space="preserve">__init__(self) </w:t>
             </w:r>
           </w:p>
@@ -12573,7 +12665,6 @@
                 <w:b w:val="0"/>
                 <w:bCs w:val="0"/>
               </w:rPr>
-              <w:lastRenderedPageBreak/>
               <w:t>programPacemaker(self, params)</w:t>
             </w:r>
           </w:p>
@@ -13447,7 +13538,6 @@
                 <w:b w:val="0"/>
                 <w:bCs w:val="0"/>
               </w:rPr>
-              <w:lastRenderedPageBreak/>
               <w:t>programPacemaker(self, params)</w:t>
             </w:r>
           </w:p>
@@ -13681,11 +13771,11 @@
         <w:pStyle w:val="Heading3"/>
         <w:ind w:firstLine="360"/>
       </w:pPr>
-      <w:bookmarkStart w:id="14" w:name="_Toc26145158"/>
+      <w:bookmarkStart w:id="15" w:name="_Toc26145158"/>
       <w:r>
         <w:t>DCM Serial Manager</w:t>
       </w:r>
-      <w:bookmarkEnd w:id="14"/>
+      <w:bookmarkEnd w:id="15"/>
     </w:p>
     <w:p>
       <w:pPr>
@@ -14382,11 +14472,11 @@
         </w:trPr>
         <w:tc>
           <w:tcPr>
+            <w:cnfStyle w:val="001000000000" w:firstRow="0" w:lastRow="0" w:firstColumn="1" w:lastColumn="0" w:oddVBand="0" w:evenVBand="0" w:oddHBand="0" w:evenHBand="0" w:firstRowFirstColumn="0" w:firstRowLastColumn="0" w:lastRowFirstColumn="0" w:lastRowLastColumn="0"/>
             <w:tcW w:w="4323" w:type="dxa"/>
           </w:tcPr>
           <w:p>
             <w:pPr>
-              <w:cnfStyle w:val="001000000000" w:firstRow="0" w:lastRow="0" w:firstColumn="1" w:lastColumn="0" w:oddVBand="0" w:evenVBand="0" w:oddHBand="0" w:evenHBand="0" w:firstRowFirstColumn="0" w:firstRowLastColumn="0" w:lastRowFirstColumn="0" w:lastRowLastColumn="0"/>
               <w:rPr>
                 <w:rFonts w:cstheme="minorHAnsi"/>
               </w:rPr>
@@ -14438,6 +14528,9 @@
             <w:tcW w:w="2293" w:type="dxa"/>
           </w:tcPr>
           <w:p>
+            <w:pPr>
+              <w:cnfStyle w:val="000000000000" w:firstRow="0" w:lastRow="0" w:firstColumn="0" w:lastColumn="0" w:oddVBand="0" w:evenVBand="0" w:oddHBand="0" w:evenHBand="0" w:firstRowFirstColumn="0" w:firstRowLastColumn="0" w:lastRowFirstColumn="0" w:lastRowLastColumn="0"/>
+            </w:pPr>
             <w:r>
               <w:rPr>
                 <w:rFonts w:cstheme="minorHAnsi"/>
@@ -14451,6 +14544,9 @@
             <w:tcW w:w="2744" w:type="dxa"/>
           </w:tcPr>
           <w:p>
+            <w:pPr>
+              <w:cnfStyle w:val="000000000000" w:firstRow="0" w:lastRow="0" w:firstColumn="0" w:lastColumn="0" w:oddVBand="0" w:evenVBand="0" w:oddHBand="0" w:evenHBand="0" w:firstRowFirstColumn="0" w:firstRowLastColumn="0" w:lastRowFirstColumn="0" w:lastRowLastColumn="0"/>
+            </w:pPr>
             <w:r>
               <w:rPr>
                 <w:rFonts w:cstheme="minorHAnsi"/>
@@ -14463,8 +14559,6 @@
             <w:r>
               <w:t>.</w:t>
             </w:r>
-            <w:bookmarkStart w:id="15" w:name="_GoBack"/>
-            <w:bookmarkEnd w:id="15"/>
           </w:p>
         </w:tc>
       </w:tr>
@@ -14546,6 +14640,7 @@
                 <w:b w:val="0"/>
                 <w:bCs w:val="0"/>
               </w:rPr>
+              <w:lastRenderedPageBreak/>
               <w:t>getSerialPort(self)</w:t>
             </w:r>
           </w:p>
@@ -14793,7 +14888,6 @@
                 <w:b w:val="0"/>
                 <w:bCs w:val="0"/>
               </w:rPr>
-              <w:lastRenderedPageBreak/>
               <w:t>Variables from common.failCodes</w:t>
             </w:r>
           </w:p>
@@ -15315,6 +15409,7 @@
                 <w:b w:val="0"/>
                 <w:bCs w:val="0"/>
               </w:rPr>
+              <w:lastRenderedPageBreak/>
               <w:t>getSerialPort(self)</w:t>
             </w:r>
           </w:p>
@@ -15402,7 +15497,6 @@
         <w:rPr>
           <w:rFonts w:cstheme="majorHAnsi"/>
         </w:rPr>
-        <w:lastRenderedPageBreak/>
         <w:t>Appendix</w:t>
       </w:r>
       <w:bookmarkEnd w:id="16"/>
@@ -17805,7 +17899,7 @@
 </file>
 
 <file path=customXml/itemProps1.xml><?xml version="1.0" encoding="utf-8"?>
-<ds:datastoreItem xmlns:ds="http://schemas.openxmlformats.org/officeDocument/2006/customXml" ds:itemID="{B5F934AF-183B-4BBB-BF03-8A0CF652468B}">
+<ds:datastoreItem xmlns:ds="http://schemas.openxmlformats.org/officeDocument/2006/customXml" ds:itemID="{B3E68A50-E0F1-4529-9F13-29CDB2DA267B}">
   <ds:schemaRefs>
     <ds:schemaRef ds:uri="http://schemas.openxmlformats.org/officeDocument/2006/bibliography"/>
   </ds:schemaRefs>

</xml_diff>